<commit_message>
html and docx render
</commit_message>
<xml_diff>
--- a/docs/PHS-650--Final-Project.docx
+++ b/docs/PHS-650--Final-Project.docx
@@ -382,10 +382,10 @@
         <w:tblCaption w:val="Table 1: Spotify Data variables"/>
       </w:tblPr>
       <w:tblGrid>
-        <w:gridCol w:w="963"/>
-        <w:gridCol w:w="963"/>
-        <w:gridCol w:w="963"/>
-        <w:gridCol w:w="5030"/>
+        <w:gridCol w:w="532"/>
+        <w:gridCol w:w="284"/>
+        <w:gridCol w:w="639"/>
+        <w:gridCol w:w="6463"/>
       </w:tblGrid>
       <w:tr>
         <w:trPr>

</xml_diff>